<commit_message>
working on web course
</commit_message>
<xml_diff>
--- a/CV/Hamid Mujataba -CV (1).docx
+++ b/CV/Hamid Mujataba -CV (1).docx
@@ -1,6 +1,6 @@
 
 <file path=word/document.xml><?xml version="1.0" encoding="utf-8"?>
-<w:document xmlns:wpc="http://schemas.microsoft.com/office/word/2010/wordprocessingCanvas" xmlns:cx="http://schemas.microsoft.com/office/drawing/2014/chartex" xmlns:cx1="http://schemas.microsoft.com/office/drawing/2015/9/8/chartex" xmlns:cx2="http://schemas.microsoft.com/office/drawing/2015/10/21/chartex" xmlns:cx3="http://schemas.microsoft.com/office/drawing/2016/5/9/chartex" xmlns:cx4="http://schemas.microsoft.com/office/drawing/2016/5/10/chartex" xmlns:cx5="http://schemas.microsoft.com/office/drawing/2016/5/11/chartex" xmlns:cx6="http://schemas.microsoft.com/office/drawing/2016/5/12/chartex" xmlns:cx7="http://schemas.microsoft.com/office/drawing/2016/5/13/chartex" xmlns:cx8="http://schemas.microsoft.com/office/drawing/2016/5/14/chartex" xmlns:mc="http://schemas.openxmlformats.org/markup-compatibility/2006" xmlns:aink="http://schemas.microsoft.com/office/drawing/2016/ink" xmlns:am3d="http://schemas.microsoft.com/office/drawing/2017/model3d" xmlns:o="urn:schemas-microsoft-com:office:office" xmlns:oel="http://schemas.microsoft.com/office/2019/extlst" xmlns:r="http://schemas.openxmlformats.org/officeDocument/2006/relationships" xmlns:m="http://schemas.openxmlformats.org/officeDocument/2006/math" xmlns:v="urn:schemas-microsoft-com:vml" xmlns:wp14="http://schemas.microsoft.com/office/word/2010/wordprocessingDrawing" xmlns:wp="http://schemas.openxmlformats.org/drawingml/2006/wordprocessingDrawing" xmlns:w10="urn:schemas-microsoft-com:office:word" xmlns:w="http://schemas.openxmlformats.org/wordprocessingml/2006/main" xmlns:w14="http://schemas.microsoft.com/office/word/2010/wordml" xmlns:w15="http://schemas.microsoft.com/office/word/2012/wordml" xmlns:w16cex="http://schemas.microsoft.com/office/word/2018/wordml/cex" xmlns:w16cid="http://schemas.microsoft.com/office/word/2016/wordml/cid" xmlns:w16="http://schemas.microsoft.com/office/word/2018/wordml" xmlns:w16du="http://schemas.microsoft.com/office/word/2023/wordml/word16du" xmlns:w16sdtdh="http://schemas.microsoft.com/office/word/2020/wordml/sdtdatahash" xmlns:w16se="http://schemas.microsoft.com/office/word/2015/wordml/symex" xmlns:wpg="http://schemas.microsoft.com/office/word/2010/wordprocessingGroup" xmlns:wpi="http://schemas.microsoft.com/office/word/2010/wordprocessingInk" xmlns:wne="http://schemas.microsoft.com/office/word/2006/wordml" xmlns:wps="http://schemas.microsoft.com/office/word/2010/wordprocessingShape" mc:Ignorable="w14 w15 w16se w16cid w16 w16cex w16sdtdh wp14">
+<w:document xmlns:wpc="http://schemas.microsoft.com/office/word/2010/wordprocessingCanvas" xmlns:cx="http://schemas.microsoft.com/office/drawing/2014/chartex" xmlns:cx1="http://schemas.microsoft.com/office/drawing/2015/9/8/chartex" xmlns:cx2="http://schemas.microsoft.com/office/drawing/2015/10/21/chartex" xmlns:cx3="http://schemas.microsoft.com/office/drawing/2016/5/9/chartex" xmlns:cx4="http://schemas.microsoft.com/office/drawing/2016/5/10/chartex" xmlns:cx5="http://schemas.microsoft.com/office/drawing/2016/5/11/chartex" xmlns:cx6="http://schemas.microsoft.com/office/drawing/2016/5/12/chartex" xmlns:cx7="http://schemas.microsoft.com/office/drawing/2016/5/13/chartex" xmlns:cx8="http://schemas.microsoft.com/office/drawing/2016/5/14/chartex" xmlns:mc="http://schemas.openxmlformats.org/markup-compatibility/2006" xmlns:aink="http://schemas.microsoft.com/office/drawing/2016/ink" xmlns:am3d="http://schemas.microsoft.com/office/drawing/2017/model3d" xmlns:o="urn:schemas-microsoft-com:office:office" xmlns:oel="http://schemas.microsoft.com/office/2019/extlst" xmlns:r="http://schemas.openxmlformats.org/officeDocument/2006/relationships" xmlns:m="http://schemas.openxmlformats.org/officeDocument/2006/math" xmlns:v="urn:schemas-microsoft-com:vml" xmlns:wp14="http://schemas.microsoft.com/office/word/2010/wordprocessingDrawing" xmlns:wp="http://schemas.openxmlformats.org/drawingml/2006/wordprocessingDrawing" xmlns:w10="urn:schemas-microsoft-com:office:word" xmlns:w="http://schemas.openxmlformats.org/wordprocessingml/2006/main" xmlns:w14="http://schemas.microsoft.com/office/word/2010/wordml" xmlns:w15="http://schemas.microsoft.com/office/word/2012/wordml" xmlns:w16cex="http://schemas.microsoft.com/office/word/2018/wordml/cex" xmlns:w16cid="http://schemas.microsoft.com/office/word/2016/wordml/cid" xmlns:w16="http://schemas.microsoft.com/office/word/2018/wordml" xmlns:w16sdtdh="http://schemas.microsoft.com/office/word/2020/wordml/sdtdatahash" xmlns:w16se="http://schemas.microsoft.com/office/word/2015/wordml/symex" xmlns:wpg="http://schemas.microsoft.com/office/word/2010/wordprocessingGroup" xmlns:wpi="http://schemas.microsoft.com/office/word/2010/wordprocessingInk" xmlns:wne="http://schemas.microsoft.com/office/word/2006/wordml" xmlns:wps="http://schemas.microsoft.com/office/word/2010/wordprocessingShape" mc:Ignorable="w14 w15 w16se w16cid w16 w16cex w16sdtdh wp14">
   <w:body>
     <w:p>
       <w:pPr>
@@ -1080,25 +1080,7 @@
                 <w:sz w:val="20"/>
                 <w:szCs w:val="20"/>
               </w:rPr>
-              <w:t xml:space="preserve">Being well-organised, I have an exceptional attendance record and can efficiently manage my time. I prioritise my work and, despite having a learning disability, </w:t>
-            </w:r>
-            <w:proofErr w:type="gramStart"/>
-            <w:r>
-              <w:rPr>
-                <w:rFonts w:ascii="Arial" w:hAnsi="Arial" w:cs="Arial"/>
-                <w:sz w:val="20"/>
-                <w:szCs w:val="20"/>
-              </w:rPr>
-              <w:t>am able to</w:t>
-            </w:r>
-            <w:proofErr w:type="gramEnd"/>
-            <w:r>
-              <w:rPr>
-                <w:rFonts w:ascii="Arial" w:hAnsi="Arial" w:cs="Arial"/>
-                <w:sz w:val="20"/>
-                <w:szCs w:val="20"/>
-              </w:rPr>
-              <w:t xml:space="preserve"> meet all deadlines on time. Through making notes on my phone, I keep tabs on which tasks need to be completed first.</w:t>
+              <w:t>Being well-organised, I have an exceptional attendance record and can efficiently manage my time. I prioritise my work and, despite having a learning disability, am able to meet all deadlines on time. Through making notes on my phone, I keep tabs on which tasks need to be completed first.</w:t>
             </w:r>
             <w:r>
               <w:rPr>
@@ -1170,31 +1152,7 @@
                 <w:szCs w:val="20"/>
                 <w:shd w:val="clear" w:color="auto" w:fill="FFFFFF"/>
               </w:rPr>
-              <w:t xml:space="preserve">I believe I </w:t>
-            </w:r>
-            <w:proofErr w:type="gramStart"/>
-            <w:r>
-              <w:rPr>
-                <w:rStyle w:val="normaltextrun"/>
-                <w:rFonts w:ascii="Arial" w:hAnsi="Arial" w:cs="Arial"/>
-                <w:color w:val="000000"/>
-                <w:sz w:val="20"/>
-                <w:szCs w:val="20"/>
-                <w:shd w:val="clear" w:color="auto" w:fill="FFFFFF"/>
-              </w:rPr>
-              <w:t>have the ability to</w:t>
-            </w:r>
-            <w:proofErr w:type="gramEnd"/>
-            <w:r>
-              <w:rPr>
-                <w:rStyle w:val="normaltextrun"/>
-                <w:rFonts w:ascii="Arial" w:hAnsi="Arial" w:cs="Arial"/>
-                <w:color w:val="000000"/>
-                <w:sz w:val="20"/>
-                <w:szCs w:val="20"/>
-                <w:shd w:val="clear" w:color="auto" w:fill="FFFFFF"/>
-              </w:rPr>
-              <w:t xml:space="preserve"> do what needs to be done, without getting side-tracked or being influenced by external distractions.</w:t>
+              <w:t>I believe I have the ability to do what needs to be done, without getting side-tracked or being influenced by external distractions.</w:t>
             </w:r>
             <w:r>
               <w:rPr>
@@ -1634,18 +1592,8 @@
                 <w:sz w:val="20"/>
                 <w:szCs w:val="20"/>
               </w:rPr>
-              <w:t xml:space="preserve">Teamwork - working on projects with </w:t>
-            </w:r>
-            <w:proofErr w:type="gramStart"/>
-            <w:r>
-              <w:rPr>
-                <w:rFonts w:ascii="Arial" w:hAnsi="Arial" w:cs="Arial"/>
-                <w:sz w:val="20"/>
-                <w:szCs w:val="20"/>
-              </w:rPr>
-              <w:t>others</w:t>
-            </w:r>
-            <w:proofErr w:type="gramEnd"/>
+              <w:t>Teamwork - working on projects with others</w:t>
+            </w:r>
           </w:p>
           <w:p>
             <w:pPr>
@@ -1759,18 +1707,8 @@
                 <w:sz w:val="20"/>
                 <w:szCs w:val="20"/>
               </w:rPr>
-              <w:t xml:space="preserve">Adobe Illustrator - learnt how to use illustrator for graphics </w:t>
-            </w:r>
-            <w:proofErr w:type="gramStart"/>
-            <w:r>
-              <w:rPr>
-                <w:rFonts w:ascii="Arial" w:hAnsi="Arial" w:cs="Arial"/>
-                <w:sz w:val="20"/>
-                <w:szCs w:val="20"/>
-              </w:rPr>
-              <w:t>design</w:t>
-            </w:r>
-            <w:proofErr w:type="gramEnd"/>
+              <w:t>Adobe Illustrator - learnt how to use illustrator for graphics design</w:t>
+            </w:r>
           </w:p>
           <w:p>
             <w:pPr>
@@ -2301,25 +2239,7 @@
           <w:sz w:val="20"/>
           <w:szCs w:val="20"/>
         </w:rPr>
-        <w:t xml:space="preserve">Currently I have a few personal projects ongoing. These </w:t>
-      </w:r>
-      <w:proofErr w:type="gramStart"/>
-      <w:r>
-        <w:rPr>
-          <w:rFonts w:ascii="Arial" w:hAnsi="Arial" w:cs="Arial"/>
-          <w:sz w:val="20"/>
-          <w:szCs w:val="20"/>
-        </w:rPr>
-        <w:t>include:</w:t>
-      </w:r>
-      <w:proofErr w:type="gramEnd"/>
-      <w:r>
-        <w:rPr>
-          <w:rFonts w:ascii="Arial" w:hAnsi="Arial" w:cs="Arial"/>
-          <w:sz w:val="20"/>
-          <w:szCs w:val="20"/>
-        </w:rPr>
-        <w:t xml:space="preserve"> android app development for a WhatsApp clone, video editing for potential YouTube intros, designing logos in Adobe Illustrator for recreational purposes and, finally, animating and rendering these logos using Adobe After Effects. I have most recently been taking a course for web development on Udemy to further my existing knowledge, as I aim to create my own website to showcase my portfolio.</w:t>
+        <w:t>Currently I have a few personal projects ongoing. These include: android app development for a WhatsApp clone, video editing for potential YouTube intros, designing logos in Adobe Illustrator for recreational purposes and, finally, animating and rendering these logos using Adobe After Effects. I have most recently been taking a course for web development on Udemy to further my existing knowledge, as I aim to create my own website to showcase my portfolio.</w:t>
       </w:r>
     </w:p>
     <w:p>
@@ -2384,15 +2304,7 @@
                 <w:sz w:val="20"/>
                 <w:szCs w:val="20"/>
               </w:rPr>
-              <w:t>Peter Fitz</w:t>
-            </w:r>
-            <w:r>
-              <w:rPr>
-                <w:rFonts w:asciiTheme="minorBidi" w:hAnsiTheme="minorBidi" w:cstheme="minorBidi"/>
-                <w:sz w:val="20"/>
-                <w:szCs w:val="20"/>
-              </w:rPr>
-              <w:t>gerald</w:t>
+              <w:t>Salma Sabir</w:t>
             </w:r>
           </w:p>
           <w:p>
@@ -2413,7 +2325,7 @@
                 <w:sz w:val="20"/>
                 <w:szCs w:val="20"/>
               </w:rPr>
-              <w:t>Head</w:t>
+              <w:t xml:space="preserve">Pharmacist/Course </w:t>
             </w:r>
             <w:r>
               <w:rPr>
@@ -2422,7 +2334,7 @@
                 <w:sz w:val="20"/>
                 <w:szCs w:val="20"/>
               </w:rPr>
-              <w:t xml:space="preserve"> of Year/Lab Tutor</w:t>
+              <w:t>Tutor</w:t>
             </w:r>
           </w:p>
           <w:p>
@@ -2438,12 +2350,12 @@
             </w:pPr>
             <w:r>
               <w:rPr>
-                <w:rStyle w:val="normaltextrun"/>
+                <w:rStyle w:val="eop"/>
                 <w:rFonts w:asciiTheme="minorBidi" w:hAnsiTheme="minorBidi" w:cstheme="minorBidi"/>
                 <w:sz w:val="20"/>
                 <w:szCs w:val="20"/>
               </w:rPr>
-              <w:t>Nottingham Trent University</w:t>
+              <w:t xml:space="preserve">Day Night Pharmacy </w:t>
             </w:r>
             <w:r>
               <w:rPr>
@@ -2473,7 +2385,34 @@
                 <w:sz w:val="20"/>
                 <w:szCs w:val="20"/>
               </w:rPr>
-              <w:t>Shakespeare St, Nottingham </w:t>
+              <w:t>93 Macklin Street</w:t>
+            </w:r>
+            <w:r>
+              <w:rPr>
+                <w:rStyle w:val="normaltextrun"/>
+                <w:rFonts w:asciiTheme="minorBidi" w:hAnsiTheme="minorBidi" w:cstheme="minorBidi"/>
+                <w:sz w:val="20"/>
+                <w:szCs w:val="20"/>
+              </w:rPr>
+              <w:t xml:space="preserve">, </w:t>
+            </w:r>
+            <w:r>
+              <w:rPr>
+                <w:rStyle w:val="normaltextrun"/>
+                <w:rFonts w:asciiTheme="minorBidi" w:hAnsiTheme="minorBidi" w:cstheme="minorBidi"/>
+                <w:sz w:val="20"/>
+                <w:szCs w:val="20"/>
+              </w:rPr>
+              <w:t>Derby</w:t>
+            </w:r>
+            <w:r>
+              <w:rPr>
+                <w:rStyle w:val="normaltextrun"/>
+                <w:rFonts w:asciiTheme="minorBidi" w:hAnsiTheme="minorBidi" w:cstheme="minorBidi"/>
+                <w:sz w:val="20"/>
+                <w:szCs w:val="20"/>
+              </w:rPr>
+              <w:t> </w:t>
             </w:r>
             <w:r>
               <w:rPr>
@@ -2498,12 +2437,12 @@
             </w:pPr>
             <w:r>
               <w:rPr>
-                <w:rStyle w:val="normaltextrun"/>
+                <w:rStyle w:val="eop"/>
                 <w:rFonts w:asciiTheme="minorBidi" w:hAnsiTheme="minorBidi" w:cstheme="minorBidi"/>
                 <w:sz w:val="20"/>
                 <w:szCs w:val="20"/>
               </w:rPr>
-              <w:t>NG1 4FQ</w:t>
+              <w:t>DE1 1JX</w:t>
             </w:r>
             <w:r>
               <w:rPr>
@@ -2533,7 +2472,16 @@
                 <w:sz w:val="20"/>
                 <w:szCs w:val="20"/>
               </w:rPr>
-              <w:t>0115 941 8418 </w:t>
+              <w:t>07341344225</w:t>
+            </w:r>
+            <w:r>
+              <w:rPr>
+                <w:rStyle w:val="normaltextrun"/>
+                <w:rFonts w:asciiTheme="minorBidi" w:hAnsiTheme="minorBidi" w:cstheme="minorBidi"/>
+                <w:sz w:val="20"/>
+                <w:szCs w:val="20"/>
+              </w:rPr>
+              <w:t> </w:t>
             </w:r>
             <w:r>
               <w:rPr>
@@ -2744,7 +2692,7 @@
 </file>
 
 <file path=word/endnotes.xml><?xml version="1.0" encoding="utf-8"?>
-<w:endnotes xmlns:wpc="http://schemas.microsoft.com/office/word/2010/wordprocessingCanvas" xmlns:cx="http://schemas.microsoft.com/office/drawing/2014/chartex" xmlns:cx1="http://schemas.microsoft.com/office/drawing/2015/9/8/chartex" xmlns:cx2="http://schemas.microsoft.com/office/drawing/2015/10/21/chartex" xmlns:cx3="http://schemas.microsoft.com/office/drawing/2016/5/9/chartex" xmlns:cx4="http://schemas.microsoft.com/office/drawing/2016/5/10/chartex" xmlns:cx5="http://schemas.microsoft.com/office/drawing/2016/5/11/chartex" xmlns:cx6="http://schemas.microsoft.com/office/drawing/2016/5/12/chartex" xmlns:cx7="http://schemas.microsoft.com/office/drawing/2016/5/13/chartex" xmlns:cx8="http://schemas.microsoft.com/office/drawing/2016/5/14/chartex" xmlns:mc="http://schemas.openxmlformats.org/markup-compatibility/2006" xmlns:aink="http://schemas.microsoft.com/office/drawing/2016/ink" xmlns:am3d="http://schemas.microsoft.com/office/drawing/2017/model3d" xmlns:o="urn:schemas-microsoft-com:office:office" xmlns:oel="http://schemas.microsoft.com/office/2019/extlst" xmlns:r="http://schemas.openxmlformats.org/officeDocument/2006/relationships" xmlns:m="http://schemas.openxmlformats.org/officeDocument/2006/math" xmlns:v="urn:schemas-microsoft-com:vml" xmlns:wp14="http://schemas.microsoft.com/office/word/2010/wordprocessingDrawing" xmlns:wp="http://schemas.openxmlformats.org/drawingml/2006/wordprocessingDrawing" xmlns:w10="urn:schemas-microsoft-com:office:word" xmlns:w="http://schemas.openxmlformats.org/wordprocessingml/2006/main" xmlns:w14="http://schemas.microsoft.com/office/word/2010/wordml" xmlns:w15="http://schemas.microsoft.com/office/word/2012/wordml" xmlns:w16cex="http://schemas.microsoft.com/office/word/2018/wordml/cex" xmlns:w16cid="http://schemas.microsoft.com/office/word/2016/wordml/cid" xmlns:w16="http://schemas.microsoft.com/office/word/2018/wordml" xmlns:w16du="http://schemas.microsoft.com/office/word/2023/wordml/word16du" xmlns:w16sdtdh="http://schemas.microsoft.com/office/word/2020/wordml/sdtdatahash" xmlns:w16se="http://schemas.microsoft.com/office/word/2015/wordml/symex" xmlns:wpg="http://schemas.microsoft.com/office/word/2010/wordprocessingGroup" xmlns:wpi="http://schemas.microsoft.com/office/word/2010/wordprocessingInk" xmlns:wne="http://schemas.microsoft.com/office/word/2006/wordml" xmlns:wps="http://schemas.microsoft.com/office/word/2010/wordprocessingShape" mc:Ignorable="w14 w15 w16se w16cid w16 w16cex w16sdtdh wp14">
+<w:endnotes xmlns:wpc="http://schemas.microsoft.com/office/word/2010/wordprocessingCanvas" xmlns:cx="http://schemas.microsoft.com/office/drawing/2014/chartex" xmlns:cx1="http://schemas.microsoft.com/office/drawing/2015/9/8/chartex" xmlns:cx2="http://schemas.microsoft.com/office/drawing/2015/10/21/chartex" xmlns:cx3="http://schemas.microsoft.com/office/drawing/2016/5/9/chartex" xmlns:cx4="http://schemas.microsoft.com/office/drawing/2016/5/10/chartex" xmlns:cx5="http://schemas.microsoft.com/office/drawing/2016/5/11/chartex" xmlns:cx6="http://schemas.microsoft.com/office/drawing/2016/5/12/chartex" xmlns:cx7="http://schemas.microsoft.com/office/drawing/2016/5/13/chartex" xmlns:cx8="http://schemas.microsoft.com/office/drawing/2016/5/14/chartex" xmlns:mc="http://schemas.openxmlformats.org/markup-compatibility/2006" xmlns:aink="http://schemas.microsoft.com/office/drawing/2016/ink" xmlns:am3d="http://schemas.microsoft.com/office/drawing/2017/model3d" xmlns:o="urn:schemas-microsoft-com:office:office" xmlns:oel="http://schemas.microsoft.com/office/2019/extlst" xmlns:r="http://schemas.openxmlformats.org/officeDocument/2006/relationships" xmlns:m="http://schemas.openxmlformats.org/officeDocument/2006/math" xmlns:v="urn:schemas-microsoft-com:vml" xmlns:wp14="http://schemas.microsoft.com/office/word/2010/wordprocessingDrawing" xmlns:wp="http://schemas.openxmlformats.org/drawingml/2006/wordprocessingDrawing" xmlns:w10="urn:schemas-microsoft-com:office:word" xmlns:w="http://schemas.openxmlformats.org/wordprocessingml/2006/main" xmlns:w14="http://schemas.microsoft.com/office/word/2010/wordml" xmlns:w15="http://schemas.microsoft.com/office/word/2012/wordml" xmlns:w16cex="http://schemas.microsoft.com/office/word/2018/wordml/cex" xmlns:w16cid="http://schemas.microsoft.com/office/word/2016/wordml/cid" xmlns:w16="http://schemas.microsoft.com/office/word/2018/wordml" xmlns:w16sdtdh="http://schemas.microsoft.com/office/word/2020/wordml/sdtdatahash" xmlns:w16se="http://schemas.microsoft.com/office/word/2015/wordml/symex" xmlns:wpg="http://schemas.microsoft.com/office/word/2010/wordprocessingGroup" xmlns:wpi="http://schemas.microsoft.com/office/word/2010/wordprocessingInk" xmlns:wne="http://schemas.microsoft.com/office/word/2006/wordml" xmlns:wps="http://schemas.microsoft.com/office/word/2010/wordprocessingShape" mc:Ignorable="w14 w15 w16se w16cid w16 w16cex w16sdtdh wp14">
   <w:endnote w:type="separator" w:id="-1">
     <w:p>
       <w:pPr>
@@ -2769,7 +2717,7 @@
 </file>
 
 <file path=word/footer1.xml><?xml version="1.0" encoding="utf-8"?>
-<w:ftr xmlns:wpc="http://schemas.microsoft.com/office/word/2010/wordprocessingCanvas" xmlns:cx="http://schemas.microsoft.com/office/drawing/2014/chartex" xmlns:cx1="http://schemas.microsoft.com/office/drawing/2015/9/8/chartex" xmlns:cx2="http://schemas.microsoft.com/office/drawing/2015/10/21/chartex" xmlns:cx3="http://schemas.microsoft.com/office/drawing/2016/5/9/chartex" xmlns:cx4="http://schemas.microsoft.com/office/drawing/2016/5/10/chartex" xmlns:cx5="http://schemas.microsoft.com/office/drawing/2016/5/11/chartex" xmlns:cx6="http://schemas.microsoft.com/office/drawing/2016/5/12/chartex" xmlns:cx7="http://schemas.microsoft.com/office/drawing/2016/5/13/chartex" xmlns:cx8="http://schemas.microsoft.com/office/drawing/2016/5/14/chartex" xmlns:mc="http://schemas.openxmlformats.org/markup-compatibility/2006" xmlns:aink="http://schemas.microsoft.com/office/drawing/2016/ink" xmlns:am3d="http://schemas.microsoft.com/office/drawing/2017/model3d" xmlns:o="urn:schemas-microsoft-com:office:office" xmlns:oel="http://schemas.microsoft.com/office/2019/extlst" xmlns:r="http://schemas.openxmlformats.org/officeDocument/2006/relationships" xmlns:m="http://schemas.openxmlformats.org/officeDocument/2006/math" xmlns:v="urn:schemas-microsoft-com:vml" xmlns:wp14="http://schemas.microsoft.com/office/word/2010/wordprocessingDrawing" xmlns:wp="http://schemas.openxmlformats.org/drawingml/2006/wordprocessingDrawing" xmlns:w10="urn:schemas-microsoft-com:office:word" xmlns:w="http://schemas.openxmlformats.org/wordprocessingml/2006/main" xmlns:w14="http://schemas.microsoft.com/office/word/2010/wordml" xmlns:w15="http://schemas.microsoft.com/office/word/2012/wordml" xmlns:w16cex="http://schemas.microsoft.com/office/word/2018/wordml/cex" xmlns:w16cid="http://schemas.microsoft.com/office/word/2016/wordml/cid" xmlns:w16="http://schemas.microsoft.com/office/word/2018/wordml" xmlns:w16du="http://schemas.microsoft.com/office/word/2023/wordml/word16du" xmlns:w16sdtdh="http://schemas.microsoft.com/office/word/2020/wordml/sdtdatahash" xmlns:w16se="http://schemas.microsoft.com/office/word/2015/wordml/symex" xmlns:wpg="http://schemas.microsoft.com/office/word/2010/wordprocessingGroup" xmlns:wpi="http://schemas.microsoft.com/office/word/2010/wordprocessingInk" xmlns:wne="http://schemas.microsoft.com/office/word/2006/wordml" xmlns:wps="http://schemas.microsoft.com/office/word/2010/wordprocessingShape" mc:Ignorable="w14 w15 w16se w16cid w16 w16cex w16sdtdh wp14">
+<w:ftr xmlns:wpc="http://schemas.microsoft.com/office/word/2010/wordprocessingCanvas" xmlns:cx="http://schemas.microsoft.com/office/drawing/2014/chartex" xmlns:cx1="http://schemas.microsoft.com/office/drawing/2015/9/8/chartex" xmlns:cx2="http://schemas.microsoft.com/office/drawing/2015/10/21/chartex" xmlns:cx3="http://schemas.microsoft.com/office/drawing/2016/5/9/chartex" xmlns:cx4="http://schemas.microsoft.com/office/drawing/2016/5/10/chartex" xmlns:cx5="http://schemas.microsoft.com/office/drawing/2016/5/11/chartex" xmlns:cx6="http://schemas.microsoft.com/office/drawing/2016/5/12/chartex" xmlns:cx7="http://schemas.microsoft.com/office/drawing/2016/5/13/chartex" xmlns:cx8="http://schemas.microsoft.com/office/drawing/2016/5/14/chartex" xmlns:mc="http://schemas.openxmlformats.org/markup-compatibility/2006" xmlns:aink="http://schemas.microsoft.com/office/drawing/2016/ink" xmlns:am3d="http://schemas.microsoft.com/office/drawing/2017/model3d" xmlns:o="urn:schemas-microsoft-com:office:office" xmlns:oel="http://schemas.microsoft.com/office/2019/extlst" xmlns:r="http://schemas.openxmlformats.org/officeDocument/2006/relationships" xmlns:m="http://schemas.openxmlformats.org/officeDocument/2006/math" xmlns:v="urn:schemas-microsoft-com:vml" xmlns:wp14="http://schemas.microsoft.com/office/word/2010/wordprocessingDrawing" xmlns:wp="http://schemas.openxmlformats.org/drawingml/2006/wordprocessingDrawing" xmlns:w10="urn:schemas-microsoft-com:office:word" xmlns:w="http://schemas.openxmlformats.org/wordprocessingml/2006/main" xmlns:w14="http://schemas.microsoft.com/office/word/2010/wordml" xmlns:w15="http://schemas.microsoft.com/office/word/2012/wordml" xmlns:w16cex="http://schemas.microsoft.com/office/word/2018/wordml/cex" xmlns:w16cid="http://schemas.microsoft.com/office/word/2016/wordml/cid" xmlns:w16="http://schemas.microsoft.com/office/word/2018/wordml" xmlns:w16sdtdh="http://schemas.microsoft.com/office/word/2020/wordml/sdtdatahash" xmlns:w16se="http://schemas.microsoft.com/office/word/2015/wordml/symex" xmlns:wpg="http://schemas.microsoft.com/office/word/2010/wordprocessingGroup" xmlns:wpi="http://schemas.microsoft.com/office/word/2010/wordprocessingInk" xmlns:wne="http://schemas.microsoft.com/office/word/2006/wordml" xmlns:wps="http://schemas.microsoft.com/office/word/2010/wordprocessingShape" mc:Ignorable="w14 w15 w16se w16cid w16 w16cex w16sdtdh wp14">
   <w:p>
     <w:pPr>
       <w:pStyle w:val="Footer"/>
@@ -2865,7 +2813,7 @@
 </file>
 
 <file path=word/footnotes.xml><?xml version="1.0" encoding="utf-8"?>
-<w:footnotes xmlns:wpc="http://schemas.microsoft.com/office/word/2010/wordprocessingCanvas" xmlns:cx="http://schemas.microsoft.com/office/drawing/2014/chartex" xmlns:cx1="http://schemas.microsoft.com/office/drawing/2015/9/8/chartex" xmlns:cx2="http://schemas.microsoft.com/office/drawing/2015/10/21/chartex" xmlns:cx3="http://schemas.microsoft.com/office/drawing/2016/5/9/chartex" xmlns:cx4="http://schemas.microsoft.com/office/drawing/2016/5/10/chartex" xmlns:cx5="http://schemas.microsoft.com/office/drawing/2016/5/11/chartex" xmlns:cx6="http://schemas.microsoft.com/office/drawing/2016/5/12/chartex" xmlns:cx7="http://schemas.microsoft.com/office/drawing/2016/5/13/chartex" xmlns:cx8="http://schemas.microsoft.com/office/drawing/2016/5/14/chartex" xmlns:mc="http://schemas.openxmlformats.org/markup-compatibility/2006" xmlns:aink="http://schemas.microsoft.com/office/drawing/2016/ink" xmlns:am3d="http://schemas.microsoft.com/office/drawing/2017/model3d" xmlns:o="urn:schemas-microsoft-com:office:office" xmlns:oel="http://schemas.microsoft.com/office/2019/extlst" xmlns:r="http://schemas.openxmlformats.org/officeDocument/2006/relationships" xmlns:m="http://schemas.openxmlformats.org/officeDocument/2006/math" xmlns:v="urn:schemas-microsoft-com:vml" xmlns:wp14="http://schemas.microsoft.com/office/word/2010/wordprocessingDrawing" xmlns:wp="http://schemas.openxmlformats.org/drawingml/2006/wordprocessingDrawing" xmlns:w10="urn:schemas-microsoft-com:office:word" xmlns:w="http://schemas.openxmlformats.org/wordprocessingml/2006/main" xmlns:w14="http://schemas.microsoft.com/office/word/2010/wordml" xmlns:w15="http://schemas.microsoft.com/office/word/2012/wordml" xmlns:w16cex="http://schemas.microsoft.com/office/word/2018/wordml/cex" xmlns:w16cid="http://schemas.microsoft.com/office/word/2016/wordml/cid" xmlns:w16="http://schemas.microsoft.com/office/word/2018/wordml" xmlns:w16du="http://schemas.microsoft.com/office/word/2023/wordml/word16du" xmlns:w16sdtdh="http://schemas.microsoft.com/office/word/2020/wordml/sdtdatahash" xmlns:w16se="http://schemas.microsoft.com/office/word/2015/wordml/symex" xmlns:wpg="http://schemas.microsoft.com/office/word/2010/wordprocessingGroup" xmlns:wpi="http://schemas.microsoft.com/office/word/2010/wordprocessingInk" xmlns:wne="http://schemas.microsoft.com/office/word/2006/wordml" xmlns:wps="http://schemas.microsoft.com/office/word/2010/wordprocessingShape" mc:Ignorable="w14 w15 w16se w16cid w16 w16cex w16sdtdh wp14">
+<w:footnotes xmlns:wpc="http://schemas.microsoft.com/office/word/2010/wordprocessingCanvas" xmlns:cx="http://schemas.microsoft.com/office/drawing/2014/chartex" xmlns:cx1="http://schemas.microsoft.com/office/drawing/2015/9/8/chartex" xmlns:cx2="http://schemas.microsoft.com/office/drawing/2015/10/21/chartex" xmlns:cx3="http://schemas.microsoft.com/office/drawing/2016/5/9/chartex" xmlns:cx4="http://schemas.microsoft.com/office/drawing/2016/5/10/chartex" xmlns:cx5="http://schemas.microsoft.com/office/drawing/2016/5/11/chartex" xmlns:cx6="http://schemas.microsoft.com/office/drawing/2016/5/12/chartex" xmlns:cx7="http://schemas.microsoft.com/office/drawing/2016/5/13/chartex" xmlns:cx8="http://schemas.microsoft.com/office/drawing/2016/5/14/chartex" xmlns:mc="http://schemas.openxmlformats.org/markup-compatibility/2006" xmlns:aink="http://schemas.microsoft.com/office/drawing/2016/ink" xmlns:am3d="http://schemas.microsoft.com/office/drawing/2017/model3d" xmlns:o="urn:schemas-microsoft-com:office:office" xmlns:oel="http://schemas.microsoft.com/office/2019/extlst" xmlns:r="http://schemas.openxmlformats.org/officeDocument/2006/relationships" xmlns:m="http://schemas.openxmlformats.org/officeDocument/2006/math" xmlns:v="urn:schemas-microsoft-com:vml" xmlns:wp14="http://schemas.microsoft.com/office/word/2010/wordprocessingDrawing" xmlns:wp="http://schemas.openxmlformats.org/drawingml/2006/wordprocessingDrawing" xmlns:w10="urn:schemas-microsoft-com:office:word" xmlns:w="http://schemas.openxmlformats.org/wordprocessingml/2006/main" xmlns:w14="http://schemas.microsoft.com/office/word/2010/wordml" xmlns:w15="http://schemas.microsoft.com/office/word/2012/wordml" xmlns:w16cex="http://schemas.microsoft.com/office/word/2018/wordml/cex" xmlns:w16cid="http://schemas.microsoft.com/office/word/2016/wordml/cid" xmlns:w16="http://schemas.microsoft.com/office/word/2018/wordml" xmlns:w16sdtdh="http://schemas.microsoft.com/office/word/2020/wordml/sdtdatahash" xmlns:w16se="http://schemas.microsoft.com/office/word/2015/wordml/symex" xmlns:wpg="http://schemas.microsoft.com/office/word/2010/wordprocessingGroup" xmlns:wpi="http://schemas.microsoft.com/office/word/2010/wordprocessingInk" xmlns:wne="http://schemas.microsoft.com/office/word/2006/wordml" xmlns:wps="http://schemas.microsoft.com/office/word/2010/wordprocessingShape" mc:Ignorable="w14 w15 w16se w16cid w16 w16cex w16sdtdh wp14">
   <w:footnote w:type="separator" w:id="-1">
     <w:p>
       <w:pPr>
@@ -2890,7 +2838,7 @@
 </file>
 
 <file path=word/header1.xml><?xml version="1.0" encoding="utf-8"?>
-<w:hdr xmlns:wpc="http://schemas.microsoft.com/office/word/2010/wordprocessingCanvas" xmlns:cx="http://schemas.microsoft.com/office/drawing/2014/chartex" xmlns:cx1="http://schemas.microsoft.com/office/drawing/2015/9/8/chartex" xmlns:cx2="http://schemas.microsoft.com/office/drawing/2015/10/21/chartex" xmlns:cx3="http://schemas.microsoft.com/office/drawing/2016/5/9/chartex" xmlns:cx4="http://schemas.microsoft.com/office/drawing/2016/5/10/chartex" xmlns:cx5="http://schemas.microsoft.com/office/drawing/2016/5/11/chartex" xmlns:cx6="http://schemas.microsoft.com/office/drawing/2016/5/12/chartex" xmlns:cx7="http://schemas.microsoft.com/office/drawing/2016/5/13/chartex" xmlns:cx8="http://schemas.microsoft.com/office/drawing/2016/5/14/chartex" xmlns:mc="http://schemas.openxmlformats.org/markup-compatibility/2006" xmlns:aink="http://schemas.microsoft.com/office/drawing/2016/ink" xmlns:am3d="http://schemas.microsoft.com/office/drawing/2017/model3d" xmlns:o="urn:schemas-microsoft-com:office:office" xmlns:oel="http://schemas.microsoft.com/office/2019/extlst" xmlns:r="http://schemas.openxmlformats.org/officeDocument/2006/relationships" xmlns:m="http://schemas.openxmlformats.org/officeDocument/2006/math" xmlns:v="urn:schemas-microsoft-com:vml" xmlns:wp14="http://schemas.microsoft.com/office/word/2010/wordprocessingDrawing" xmlns:wp="http://schemas.openxmlformats.org/drawingml/2006/wordprocessingDrawing" xmlns:w10="urn:schemas-microsoft-com:office:word" xmlns:w="http://schemas.openxmlformats.org/wordprocessingml/2006/main" xmlns:w14="http://schemas.microsoft.com/office/word/2010/wordml" xmlns:w15="http://schemas.microsoft.com/office/word/2012/wordml" xmlns:w16cex="http://schemas.microsoft.com/office/word/2018/wordml/cex" xmlns:w16cid="http://schemas.microsoft.com/office/word/2016/wordml/cid" xmlns:w16="http://schemas.microsoft.com/office/word/2018/wordml" xmlns:w16du="http://schemas.microsoft.com/office/word/2023/wordml/word16du" xmlns:w16sdtdh="http://schemas.microsoft.com/office/word/2020/wordml/sdtdatahash" xmlns:w16se="http://schemas.microsoft.com/office/word/2015/wordml/symex" xmlns:wpg="http://schemas.microsoft.com/office/word/2010/wordprocessingGroup" xmlns:wpi="http://schemas.microsoft.com/office/word/2010/wordprocessingInk" xmlns:wne="http://schemas.microsoft.com/office/word/2006/wordml" xmlns:wps="http://schemas.microsoft.com/office/word/2010/wordprocessingShape" mc:Ignorable="w14 w15 w16se w16cid w16 w16cex w16sdtdh wp14">
+<w:hdr xmlns:wpc="http://schemas.microsoft.com/office/word/2010/wordprocessingCanvas" xmlns:cx="http://schemas.microsoft.com/office/drawing/2014/chartex" xmlns:cx1="http://schemas.microsoft.com/office/drawing/2015/9/8/chartex" xmlns:cx2="http://schemas.microsoft.com/office/drawing/2015/10/21/chartex" xmlns:cx3="http://schemas.microsoft.com/office/drawing/2016/5/9/chartex" xmlns:cx4="http://schemas.microsoft.com/office/drawing/2016/5/10/chartex" xmlns:cx5="http://schemas.microsoft.com/office/drawing/2016/5/11/chartex" xmlns:cx6="http://schemas.microsoft.com/office/drawing/2016/5/12/chartex" xmlns:cx7="http://schemas.microsoft.com/office/drawing/2016/5/13/chartex" xmlns:cx8="http://schemas.microsoft.com/office/drawing/2016/5/14/chartex" xmlns:mc="http://schemas.openxmlformats.org/markup-compatibility/2006" xmlns:aink="http://schemas.microsoft.com/office/drawing/2016/ink" xmlns:am3d="http://schemas.microsoft.com/office/drawing/2017/model3d" xmlns:o="urn:schemas-microsoft-com:office:office" xmlns:oel="http://schemas.microsoft.com/office/2019/extlst" xmlns:r="http://schemas.openxmlformats.org/officeDocument/2006/relationships" xmlns:m="http://schemas.openxmlformats.org/officeDocument/2006/math" xmlns:v="urn:schemas-microsoft-com:vml" xmlns:wp14="http://schemas.microsoft.com/office/word/2010/wordprocessingDrawing" xmlns:wp="http://schemas.openxmlformats.org/drawingml/2006/wordprocessingDrawing" xmlns:w10="urn:schemas-microsoft-com:office:word" xmlns:w="http://schemas.openxmlformats.org/wordprocessingml/2006/main" xmlns:w14="http://schemas.microsoft.com/office/word/2010/wordml" xmlns:w15="http://schemas.microsoft.com/office/word/2012/wordml" xmlns:w16cex="http://schemas.microsoft.com/office/word/2018/wordml/cex" xmlns:w16cid="http://schemas.microsoft.com/office/word/2016/wordml/cid" xmlns:w16="http://schemas.microsoft.com/office/word/2018/wordml" xmlns:w16sdtdh="http://schemas.microsoft.com/office/word/2020/wordml/sdtdatahash" xmlns:w16se="http://schemas.microsoft.com/office/word/2015/wordml/symex" xmlns:wpg="http://schemas.microsoft.com/office/word/2010/wordprocessingGroup" xmlns:wpi="http://schemas.microsoft.com/office/word/2010/wordprocessingInk" xmlns:wne="http://schemas.microsoft.com/office/word/2006/wordml" xmlns:wps="http://schemas.microsoft.com/office/word/2010/wordprocessingShape" mc:Ignorable="w14 w15 w16se w16cid w16 w16cex w16sdtdh wp14">
   <w:p>
     <w:pPr>
       <w:spacing w:after="0"/>
@@ -2917,7 +2865,7 @@
 </file>
 
 <file path=word/numbering.xml><?xml version="1.0" encoding="utf-8"?>
-<w:numbering xmlns:wpc="http://schemas.microsoft.com/office/word/2010/wordprocessingCanvas" xmlns:cx="http://schemas.microsoft.com/office/drawing/2014/chartex" xmlns:cx1="http://schemas.microsoft.com/office/drawing/2015/9/8/chartex" xmlns:cx2="http://schemas.microsoft.com/office/drawing/2015/10/21/chartex" xmlns:cx3="http://schemas.microsoft.com/office/drawing/2016/5/9/chartex" xmlns:cx4="http://schemas.microsoft.com/office/drawing/2016/5/10/chartex" xmlns:cx5="http://schemas.microsoft.com/office/drawing/2016/5/11/chartex" xmlns:cx6="http://schemas.microsoft.com/office/drawing/2016/5/12/chartex" xmlns:cx7="http://schemas.microsoft.com/office/drawing/2016/5/13/chartex" xmlns:cx8="http://schemas.microsoft.com/office/drawing/2016/5/14/chartex" xmlns:mc="http://schemas.openxmlformats.org/markup-compatibility/2006" xmlns:aink="http://schemas.microsoft.com/office/drawing/2016/ink" xmlns:am3d="http://schemas.microsoft.com/office/drawing/2017/model3d" xmlns:o="urn:schemas-microsoft-com:office:office" xmlns:oel="http://schemas.microsoft.com/office/2019/extlst" xmlns:r="http://schemas.openxmlformats.org/officeDocument/2006/relationships" xmlns:m="http://schemas.openxmlformats.org/officeDocument/2006/math" xmlns:v="urn:schemas-microsoft-com:vml" xmlns:wp14="http://schemas.microsoft.com/office/word/2010/wordprocessingDrawing" xmlns:wp="http://schemas.openxmlformats.org/drawingml/2006/wordprocessingDrawing" xmlns:w10="urn:schemas-microsoft-com:office:word" xmlns:w="http://schemas.openxmlformats.org/wordprocessingml/2006/main" xmlns:w14="http://schemas.microsoft.com/office/word/2010/wordml" xmlns:w15="http://schemas.microsoft.com/office/word/2012/wordml" xmlns:w16cex="http://schemas.microsoft.com/office/word/2018/wordml/cex" xmlns:w16cid="http://schemas.microsoft.com/office/word/2016/wordml/cid" xmlns:w16="http://schemas.microsoft.com/office/word/2018/wordml" xmlns:w16du="http://schemas.microsoft.com/office/word/2023/wordml/word16du" xmlns:w16sdtdh="http://schemas.microsoft.com/office/word/2020/wordml/sdtdatahash" xmlns:w16se="http://schemas.microsoft.com/office/word/2015/wordml/symex" xmlns:wpg="http://schemas.microsoft.com/office/word/2010/wordprocessingGroup" xmlns:wpi="http://schemas.microsoft.com/office/word/2010/wordprocessingInk" xmlns:wne="http://schemas.microsoft.com/office/word/2006/wordml" xmlns:wps="http://schemas.microsoft.com/office/word/2010/wordprocessingShape" mc:Ignorable="w14 w15 w16se w16cid w16 w16cex w16sdtdh wp14">
+<w:numbering xmlns:wpc="http://schemas.microsoft.com/office/word/2010/wordprocessingCanvas" xmlns:cx="http://schemas.microsoft.com/office/drawing/2014/chartex" xmlns:cx1="http://schemas.microsoft.com/office/drawing/2015/9/8/chartex" xmlns:cx2="http://schemas.microsoft.com/office/drawing/2015/10/21/chartex" xmlns:cx3="http://schemas.microsoft.com/office/drawing/2016/5/9/chartex" xmlns:cx4="http://schemas.microsoft.com/office/drawing/2016/5/10/chartex" xmlns:cx5="http://schemas.microsoft.com/office/drawing/2016/5/11/chartex" xmlns:cx6="http://schemas.microsoft.com/office/drawing/2016/5/12/chartex" xmlns:cx7="http://schemas.microsoft.com/office/drawing/2016/5/13/chartex" xmlns:cx8="http://schemas.microsoft.com/office/drawing/2016/5/14/chartex" xmlns:mc="http://schemas.openxmlformats.org/markup-compatibility/2006" xmlns:aink="http://schemas.microsoft.com/office/drawing/2016/ink" xmlns:am3d="http://schemas.microsoft.com/office/drawing/2017/model3d" xmlns:o="urn:schemas-microsoft-com:office:office" xmlns:oel="http://schemas.microsoft.com/office/2019/extlst" xmlns:r="http://schemas.openxmlformats.org/officeDocument/2006/relationships" xmlns:m="http://schemas.openxmlformats.org/officeDocument/2006/math" xmlns:v="urn:schemas-microsoft-com:vml" xmlns:wp14="http://schemas.microsoft.com/office/word/2010/wordprocessingDrawing" xmlns:wp="http://schemas.openxmlformats.org/drawingml/2006/wordprocessingDrawing" xmlns:w10="urn:schemas-microsoft-com:office:word" xmlns:w="http://schemas.openxmlformats.org/wordprocessingml/2006/main" xmlns:w14="http://schemas.microsoft.com/office/word/2010/wordml" xmlns:w15="http://schemas.microsoft.com/office/word/2012/wordml" xmlns:w16cex="http://schemas.microsoft.com/office/word/2018/wordml/cex" xmlns:w16cid="http://schemas.microsoft.com/office/word/2016/wordml/cid" xmlns:w16="http://schemas.microsoft.com/office/word/2018/wordml" xmlns:w16sdtdh="http://schemas.microsoft.com/office/word/2020/wordml/sdtdatahash" xmlns:w16se="http://schemas.microsoft.com/office/word/2015/wordml/symex" xmlns:wpg="http://schemas.microsoft.com/office/word/2010/wordprocessingGroup" xmlns:wpi="http://schemas.microsoft.com/office/word/2010/wordprocessingInk" xmlns:wne="http://schemas.microsoft.com/office/word/2006/wordml" xmlns:wps="http://schemas.microsoft.com/office/word/2010/wordprocessingShape" mc:Ignorable="w14 w15 w16se w16cid w16 w16cex w16sdtdh wp14">
   <w:abstractNum w:abstractNumId="0" w15:restartNumberingAfterBreak="0">
     <w:nsid w:val="09EF38EA"/>
     <w:multiLevelType w:val="hybridMultilevel"/>
@@ -4215,15 +4163,6 @@
   </w:num>
   <w:num w:numId="11" w16cid:durableId="1712462712">
     <w:abstractNumId w:val="6"/>
-    <w:lvlOverride w:ilvl="0"/>
-    <w:lvlOverride w:ilvl="1"/>
-    <w:lvlOverride w:ilvl="2"/>
-    <w:lvlOverride w:ilvl="3"/>
-    <w:lvlOverride w:ilvl="4"/>
-    <w:lvlOverride w:ilvl="5"/>
-    <w:lvlOverride w:ilvl="6"/>
-    <w:lvlOverride w:ilvl="7"/>
-    <w:lvlOverride w:ilvl="8"/>
   </w:num>
 </w:numbering>
 </file>
@@ -4633,6 +4572,7 @@
   <w:style w:type="character" w:default="1" w:styleId="DefaultParagraphFont">
     <w:name w:val="Default Paragraph Font"/>
     <w:uiPriority w:val="1"/>
+    <w:semiHidden/>
     <w:unhideWhenUsed/>
   </w:style>
   <w:style w:type="table" w:default="1" w:styleId="TableNormal">

</xml_diff>